<commit_message>
Refactor the XML parsing and tested Tagger
XML parsing modified to pick each xml tag and attribute just through one
loop and add article objects to array of objects
Tagger tested using Stanford library through separate class on one
article
</commit_message>
<xml_diff>
--- a/Documents/ideas and stuff.docx
+++ b/Documents/ideas and stuff.docx
@@ -1076,6 +1076,7 @@
       <w:pPr>
         <w:pStyle w:val="NoSpacing"/>
         <w:rPr>
+          <w:b/>
           <w:sz w:val="20"/>
           <w:szCs w:val="20"/>
         </w:rPr>
@@ -1296,6 +1297,35 @@
       <w:pPr>
         <w:pStyle w:val="NoSpacing"/>
         <w:rPr>
+          <w:b/>
+          <w:sz w:val="20"/>
+          <w:szCs w:val="20"/>
+        </w:rPr>
+      </w:pPr>
+    </w:p>
+    <w:p>
+      <w:pPr>
+        <w:pStyle w:val="NoSpacing"/>
+        <w:rPr>
+          <w:sz w:val="20"/>
+          <w:szCs w:val="20"/>
+          <w:u w:val="single"/>
+        </w:rPr>
+      </w:pPr>
+      <w:r>
+        <w:rPr>
+          <w:b/>
+          <w:sz w:val="20"/>
+          <w:szCs w:val="20"/>
+          <w:u w:val="single"/>
+        </w:rPr>
+        <w:t>Understanding crimes of the past</w:t>
+      </w:r>
+    </w:p>
+    <w:p>
+      <w:pPr>
+        <w:pStyle w:val="NoSpacing"/>
+        <w:rPr>
           <w:sz w:val="20"/>
           <w:szCs w:val="20"/>
         </w:rPr>
@@ -1329,6 +1359,28 @@
       <w:r>
         <w:t xml:space="preserve">I am choosing to analyse specific articles related to crime in the past. This means having an algorithm to separate only the crime specific articles and then splitting them on type of crime. After this I will apply some statistic techniques to find different connections between age of victims, sex, place, year. I am thinking of extracting the data into another database and then representing it in a user friendly way on a website. </w:t>
       </w:r>
+    </w:p>
+    <w:p>
+      <w:pPr>
+        <w:pStyle w:val="NoSpacing"/>
+      </w:pPr>
+    </w:p>
+    <w:p>
+      <w:pPr>
+        <w:pStyle w:val="NoSpacing"/>
+      </w:pPr>
+      <w:r>
+        <w:t xml:space="preserve">Separating only the crime specific articles and then developing an algorithm that can split them into different types of crime: theft, murder, fraud, bodily harm, no crime.  After applying the model on all </w:t>
+      </w:r>
+      <w:r>
+        <w:lastRenderedPageBreak/>
+        <w:t>the articles, time allowing, I will apply some statistic and text processing techniques to find different connections between place, sex, year and then showing them to the user on a website.</w:t>
+      </w:r>
+    </w:p>
+    <w:p>
+      <w:pPr>
+        <w:pStyle w:val="NoSpacing"/>
+      </w:pPr>
     </w:p>
     <w:p>
       <w:pPr>
@@ -1421,7 +1473,6 @@
         <w:rPr>
           <w:szCs w:val="13"/>
         </w:rPr>
-        <w:lastRenderedPageBreak/>
         <w:t>- Mutual Information (</w:t>
       </w:r>
       <w:proofErr w:type="spellStart"/>
@@ -1894,6 +1945,7 @@
         <w:rPr>
           <w:b/>
         </w:rPr>
+        <w:lastRenderedPageBreak/>
         <w:t xml:space="preserve">questions: </w:t>
       </w:r>
     </w:p>
@@ -1972,40 +2024,405 @@
           <w:b/>
         </w:rPr>
       </w:pPr>
-      <w:r>
-        <w:rPr>
-          <w:b/>
-        </w:rPr>
-        <w:t xml:space="preserve">ML: </w:t>
+    </w:p>
+    <w:p>
+      <w:pPr>
+        <w:pStyle w:val="NoSpacing"/>
+        <w:rPr>
+          <w:b/>
+        </w:rPr>
+      </w:pPr>
+    </w:p>
+    <w:p>
+      <w:pPr>
+        <w:pStyle w:val="NoSpacing"/>
+        <w:rPr>
+          <w:b/>
+        </w:rPr>
+      </w:pPr>
+    </w:p>
+    <w:p>
+      <w:pPr>
+        <w:pStyle w:val="NoSpacing"/>
+        <w:rPr>
+          <w:b/>
+        </w:rPr>
+      </w:pPr>
+      <w:r>
+        <w:rPr>
+          <w:b/>
+        </w:rPr>
+        <w:t>Decisions to make:</w:t>
+      </w:r>
+    </w:p>
+    <w:p>
+      <w:pPr>
+        <w:pStyle w:val="NoSpacing"/>
+      </w:pPr>
+      <w:r>
+        <w:t xml:space="preserve">java or python </w:t>
+      </w:r>
+      <w:r>
+        <w:t>=&gt; java</w:t>
+      </w:r>
+    </w:p>
+    <w:p>
+      <w:pPr>
+        <w:pStyle w:val="NoSpacing"/>
+      </w:pPr>
+      <w:r>
+        <w:t xml:space="preserve">xml or </w:t>
       </w:r>
       <w:proofErr w:type="spellStart"/>
       <w:r>
-        <w:rPr>
-          <w:b/>
-        </w:rPr>
+        <w:t>json</w:t>
+      </w:r>
+      <w:proofErr w:type="spellEnd"/>
+      <w:r>
+        <w:t xml:space="preserve"> =&gt; xml</w:t>
+      </w:r>
+    </w:p>
+    <w:p>
+      <w:pPr>
+        <w:pStyle w:val="NoSpacing"/>
+      </w:pPr>
+      <w:proofErr w:type="spellStart"/>
+      <w:r>
+        <w:t>hashmap</w:t>
+      </w:r>
+      <w:proofErr w:type="spellEnd"/>
+      <w:r>
+        <w:t xml:space="preserve"> or array</w:t>
+      </w:r>
+      <w:r>
+        <w:t xml:space="preserve"> of objects</w:t>
+      </w:r>
+    </w:p>
+    <w:p>
+      <w:pPr>
+        <w:pStyle w:val="NoSpacing"/>
+      </w:pPr>
+      <w:proofErr w:type="spellStart"/>
+      <w:r>
         <w:t>nosql</w:t>
       </w:r>
       <w:proofErr w:type="spellEnd"/>
       <w:r>
-        <w:rPr>
-          <w:b/>
-        </w:rPr>
         <w:t xml:space="preserve"> or </w:t>
       </w:r>
       <w:proofErr w:type="spellStart"/>
       <w:r>
-        <w:rPr>
-          <w:b/>
-        </w:rPr>
         <w:t>sql</w:t>
       </w:r>
       <w:proofErr w:type="spellEnd"/>
-      <w:r>
-        <w:rPr>
-          <w:b/>
-        </w:rPr>
-        <w:t>?</w:t>
-      </w:r>
+    </w:p>
+    <w:p>
+      <w:pPr>
+        <w:pStyle w:val="NoSpacing"/>
+      </w:pPr>
+      <w:proofErr w:type="spellStart"/>
+      <w:r>
+        <w:t>weka</w:t>
+      </w:r>
+      <w:proofErr w:type="spellEnd"/>
+      <w:r>
+        <w:t xml:space="preserve">/ </w:t>
+      </w:r>
+      <w:proofErr w:type="spellStart"/>
+      <w:r>
+        <w:t>javaml</w:t>
+      </w:r>
+      <w:proofErr w:type="spellEnd"/>
+      <w:r>
+        <w:t>/</w:t>
+      </w:r>
+      <w:proofErr w:type="spellStart"/>
+      <w:r>
+        <w:t>stanfordnlp</w:t>
+      </w:r>
+      <w:proofErr w:type="spellEnd"/>
+      <w:r>
+        <w:t xml:space="preserve">/ </w:t>
+      </w:r>
+      <w:proofErr w:type="spellStart"/>
+      <w:r>
+        <w:t>opennlp</w:t>
+      </w:r>
+      <w:proofErr w:type="spellEnd"/>
+      <w:r>
+        <w:t xml:space="preserve"> =&gt; </w:t>
+      </w:r>
+      <w:proofErr w:type="spellStart"/>
+      <w:r>
+        <w:t>stanford</w:t>
+      </w:r>
+      <w:proofErr w:type="spellEnd"/>
+    </w:p>
+    <w:p>
+      <w:pPr>
+        <w:pStyle w:val="NoSpacing"/>
+      </w:pPr>
+    </w:p>
+    <w:p>
+      <w:pPr>
+        <w:pStyle w:val="NoSpacing"/>
+        <w:rPr>
+          <w:b/>
+        </w:rPr>
+      </w:pPr>
+    </w:p>
+    <w:p>
+      <w:pPr>
+        <w:pStyle w:val="NoSpacing"/>
+        <w:rPr>
+          <w:b/>
+        </w:rPr>
+      </w:pPr>
+      <w:r>
+        <w:rPr>
+          <w:b/>
+        </w:rPr>
+        <w:t>Abstract</w:t>
+      </w:r>
+    </w:p>
+    <w:p>
+      <w:pPr>
+        <w:pStyle w:val="NoSpacing"/>
+        <w:rPr>
+          <w:b/>
+        </w:rPr>
+      </w:pPr>
+    </w:p>
+    <w:p>
+      <w:pPr>
+        <w:pStyle w:val="NoSpacing"/>
+        <w:rPr>
+          <w:b/>
+          <w:sz w:val="20"/>
+          <w:szCs w:val="20"/>
+        </w:rPr>
+      </w:pPr>
+      <w:r>
+        <w:rPr>
+          <w:b/>
+          <w:sz w:val="20"/>
+          <w:szCs w:val="20"/>
+          <w:u w:val="single"/>
+        </w:rPr>
+        <w:t>Understanding crimes of the past</w:t>
+      </w:r>
+      <w:r>
+        <w:rPr>
+          <w:b/>
+          <w:sz w:val="20"/>
+          <w:szCs w:val="20"/>
+          <w:u w:val="single"/>
+        </w:rPr>
+        <w:t xml:space="preserve"> </w:t>
+      </w:r>
+      <w:r>
+        <w:rPr>
+          <w:b/>
+          <w:sz w:val="20"/>
+          <w:szCs w:val="20"/>
+        </w:rPr>
+        <w:t xml:space="preserve"> - </w:t>
+      </w:r>
+      <w:r>
+        <w:rPr>
+          <w:b/>
+          <w:sz w:val="20"/>
+          <w:szCs w:val="20"/>
+        </w:rPr>
+        <w:t>a machine learning look into the 19th Century news</w:t>
+      </w:r>
+    </w:p>
+    <w:p>
+      <w:pPr>
+        <w:pStyle w:val="NoSpacing"/>
+        <w:rPr>
+          <w:b/>
+          <w:sz w:val="20"/>
+          <w:szCs w:val="20"/>
+        </w:rPr>
+      </w:pPr>
+      <w:r>
+        <w:rPr>
+          <w:b/>
+          <w:sz w:val="20"/>
+          <w:szCs w:val="20"/>
+        </w:rPr>
+        <w:t>crime mystery in the 19th Century</w:t>
+      </w:r>
+    </w:p>
+    <w:p>
+      <w:pPr>
+        <w:pStyle w:val="NoSpacing"/>
+        <w:rPr>
+          <w:sz w:val="20"/>
+          <w:szCs w:val="20"/>
+        </w:rPr>
+      </w:pPr>
+    </w:p>
+    <w:p>
+      <w:pPr>
+        <w:pStyle w:val="NoSpacing"/>
+        <w:rPr>
+          <w:sz w:val="20"/>
+          <w:szCs w:val="20"/>
+        </w:rPr>
+      </w:pPr>
+    </w:p>
+    <w:p>
+      <w:pPr>
+        <w:pStyle w:val="NoSpacing"/>
+      </w:pPr>
+      <w:r>
+        <w:t>The poster will present</w:t>
+      </w:r>
+      <w:r>
+        <w:t xml:space="preserve"> my research project that will be </w:t>
+      </w:r>
+      <w:r>
+        <w:t xml:space="preserve">an </w:t>
+      </w:r>
+      <w:r>
+        <w:t>analysis of the data collection provided from the historical newspapers found at the National Library</w:t>
+      </w:r>
+      <w:r>
+        <w:t xml:space="preserve"> of Wales</w:t>
+      </w:r>
+      <w:r>
+        <w:t xml:space="preserve">. The </w:t>
+      </w:r>
+      <w:r>
+        <w:t>aim</w:t>
+      </w:r>
+      <w:r>
+        <w:t xml:space="preserve"> of the project is to discover </w:t>
+      </w:r>
+      <w:r>
+        <w:t>an algorithm that will allow a classification of crime related articles</w:t>
+      </w:r>
+      <w:r>
+        <w:t xml:space="preserve"> into different types of crime. </w:t>
+      </w:r>
+      <w:r>
+        <w:t xml:space="preserve">Its outcome will be a model that can </w:t>
+      </w:r>
+      <w:r>
+        <w:t>then be</w:t>
+      </w:r>
+      <w:r>
+        <w:t xml:space="preserve"> appl</w:t>
+      </w:r>
+      <w:r>
+        <w:t>ied</w:t>
+      </w:r>
+      <w:r>
+        <w:t xml:space="preserve"> to the rest of the articles</w:t>
+      </w:r>
+      <w:r>
+        <w:t>.</w:t>
+      </w:r>
+    </w:p>
+    <w:p>
+      <w:pPr>
+        <w:pStyle w:val="NoSpacing"/>
+      </w:pPr>
+      <w:r>
+        <w:t>The process will involve machine learning techniques and natural language processing techniques such as name entity recognition, POS tagger</w:t>
+      </w:r>
+      <w:r>
+        <w:t xml:space="preserve"> and</w:t>
+      </w:r>
+      <w:r>
+        <w:t xml:space="preserve"> </w:t>
+      </w:r>
+      <w:proofErr w:type="spellStart"/>
+      <w:r>
+        <w:t>tokenizers</w:t>
+      </w:r>
+      <w:proofErr w:type="spellEnd"/>
+      <w:r>
+        <w:t xml:space="preserve">. </w:t>
+      </w:r>
+      <w:r>
+        <w:t xml:space="preserve">Natural language processing is </w:t>
+      </w:r>
+      <w:r>
+        <w:t>a hard task for a computer but with the right data sets, patterns and variables a machine learning model can teach us a lot about the labels we want to attach to each article.</w:t>
+      </w:r>
+      <w:r>
+        <w:t xml:space="preserve"> Looking into the process of teaching computers to understand human language is changing the field of artificial intelligence and can improve not only the business/marketing field but also social and medical fields.</w:t>
+      </w:r>
+    </w:p>
+    <w:p>
+      <w:pPr>
+        <w:pStyle w:val="NoSpacing"/>
+      </w:pPr>
+    </w:p>
+    <w:p>
+      <w:pPr>
+        <w:pStyle w:val="NoSpacing"/>
+      </w:pPr>
+      <w:r>
+        <w:t>The final goal is not only to have an effective model but also to extract scientific data and answer questions such as: What are the words that better describe a crime article? Where the articles in a specific part of the newspaper</w:t>
+      </w:r>
+      <w:r>
+        <w:t>, on a specific page</w:t>
+      </w:r>
+      <w:r>
+        <w:t xml:space="preserve">? Were specific </w:t>
+      </w:r>
+      <w:r>
+        <w:t>locations</w:t>
+      </w:r>
+      <w:r>
+        <w:t xml:space="preserve"> more prone to crime activity? </w:t>
+      </w:r>
+      <w:r>
+        <w:t>Did crime dropped or spiked during the years?</w:t>
+      </w:r>
+      <w:r>
+        <w:t xml:space="preserve"> </w:t>
+      </w:r>
+    </w:p>
+    <w:p>
+      <w:pPr>
+        <w:pStyle w:val="NoSpacing"/>
+      </w:pPr>
+      <w:r>
+        <w:t xml:space="preserve">I believe </w:t>
+      </w:r>
+      <w:r>
+        <w:t>that</w:t>
+      </w:r>
+      <w:r>
+        <w:t xml:space="preserve"> </w:t>
+      </w:r>
+      <w:r>
+        <w:t xml:space="preserve">history is overlooked nowadays by the young generation and it's important to have the data available online and make it exciting to look </w:t>
+      </w:r>
+      <w:r>
+        <w:t>at</w:t>
+      </w:r>
+      <w:r>
+        <w:t xml:space="preserve"> and easy to research so presenting it through statistics and info graphs would be the best choice.</w:t>
+      </w:r>
+      <w:r>
+        <w:t xml:space="preserve"> </w:t>
+      </w:r>
+    </w:p>
+    <w:p>
+      <w:pPr>
+        <w:pStyle w:val="NoSpacing"/>
+      </w:pPr>
+    </w:p>
+    <w:p>
+      <w:pPr>
+        <w:pStyle w:val="NoSpacing"/>
+      </w:pPr>
     </w:p>
     <w:p>
       <w:pPr>

</xml_diff>